<commit_message>
minuta de monitoreo junio versionada
</commit_message>
<xml_diff>
--- a/qualtcom/Organizacional/Medicion y Monitoreo/Minuta_monitoreo-150629.docx
+++ b/qualtcom/Organizacional/Medicion y Monitoreo/Minuta_monitoreo-150629.docx
@@ -681,23 +681,95 @@
           <w:sz w:val="19"/>
           <w:szCs w:val="19"/>
         </w:rPr>
-        <w:t>Se concentró en un documento las variaciones que se encontraron entre la referencia planeada y  el dato real. Para esto se tomó en cuenta la desviación de Costos, el apego a los Procesos, el apego a los Productos, la parte física y funcional, además del Índice de Satisfacción.</w:t>
-      </w:r>
-    </w:p>
-    <w:p>
-      <w:pPr>
-        <w:pStyle w:val="Prrafodelista"/>
-        <w:autoSpaceDE w:val="0"/>
-        <w:autoSpaceDN w:val="0"/>
-        <w:adjustRightInd w:val="0"/>
-        <w:spacing w:after="0" w:line="240" w:lineRule="auto"/>
+        <w:t>Se presenta en reunión el reporte de monitoreo generado tras la evaluación realizada el cierre de mes por parte de Mayra Tejeda encargada de la calidad interna</w:t>
+      </w:r>
+      <w:r>
         <w:rPr>
           <w:rFonts w:ascii="Avenir Book" w:hAnsi="Avenir Book" w:cs="Arial"/>
           <w:color w:val="000000"/>
           <w:sz w:val="19"/>
           <w:szCs w:val="19"/>
         </w:rPr>
-      </w:pPr>
+        <w:t>.</w:t>
+      </w:r>
+      <w:r>
+        <w:rPr>
+          <w:rFonts w:ascii="Avenir Book" w:hAnsi="Avenir Book" w:cs="Arial"/>
+          <w:color w:val="000000"/>
+          <w:sz w:val="19"/>
+          <w:szCs w:val="19"/>
+        </w:rPr>
+        <w:t xml:space="preserve"> Dentro de este reporte se muestran datos agradables ya que por primer ocasión se genera una desviación más considerable en la entrega del servicio correctivo, sin embargo es la única sección favorable ya que no se demuestra en planeación y en servicio preventivo</w:t>
+      </w:r>
+      <w:bookmarkStart w:id="0" w:name="_GoBack"/>
+      <w:bookmarkEnd w:id="0"/>
+      <w:r>
+        <w:rPr>
+          <w:rFonts w:ascii="Avenir Book" w:hAnsi="Avenir Book" w:cs="Arial"/>
+          <w:color w:val="000000"/>
+          <w:sz w:val="19"/>
+          <w:szCs w:val="19"/>
+        </w:rPr>
+        <w:t>.</w:t>
+      </w:r>
+    </w:p>
+    <w:p>
+      <w:pPr>
+        <w:pStyle w:val="Prrafodelista"/>
+        <w:autoSpaceDE w:val="0"/>
+        <w:autoSpaceDN w:val="0"/>
+        <w:adjustRightInd w:val="0"/>
+        <w:spacing w:after="0" w:line="240" w:lineRule="auto"/>
+        <w:rPr>
+          <w:rFonts w:ascii="Avenir Book" w:hAnsi="Avenir Book" w:cs="Arial"/>
+          <w:color w:val="000000"/>
+          <w:sz w:val="19"/>
+          <w:szCs w:val="19"/>
+        </w:rPr>
+      </w:pPr>
+    </w:p>
+    <w:p>
+      <w:pPr>
+        <w:autoSpaceDE w:val="0"/>
+        <w:autoSpaceDN w:val="0"/>
+        <w:adjustRightInd w:val="0"/>
+        <w:spacing w:after="0" w:line="240" w:lineRule="auto"/>
+        <w:ind w:left="720"/>
+        <w:rPr>
+          <w:rFonts w:ascii="Avenir Book" w:hAnsi="Avenir Book" w:cs="Arial"/>
+          <w:color w:val="000000"/>
+          <w:sz w:val="21"/>
+          <w:szCs w:val="21"/>
+        </w:rPr>
+      </w:pPr>
+    </w:p>
+    <w:p>
+      <w:pPr>
+        <w:pStyle w:val="Prrafodelista"/>
+        <w:numPr>
+          <w:ilvl w:val="0"/>
+          <w:numId w:val="4"/>
+        </w:numPr>
+        <w:autoSpaceDE w:val="0"/>
+        <w:autoSpaceDN w:val="0"/>
+        <w:adjustRightInd w:val="0"/>
+        <w:spacing w:after="0" w:line="240" w:lineRule="auto"/>
+        <w:rPr>
+          <w:rFonts w:ascii="Avenir Book" w:hAnsi="Avenir Book" w:cs="Arial"/>
+          <w:color w:val="000000"/>
+          <w:sz w:val="21"/>
+          <w:szCs w:val="21"/>
+        </w:rPr>
+      </w:pPr>
+      <w:r>
+        <w:rPr>
+          <w:rFonts w:ascii="Avenir Book" w:hAnsi="Avenir Book" w:cs="Arial"/>
+          <w:color w:val="000000"/>
+          <w:sz w:val="21"/>
+          <w:szCs w:val="21"/>
+        </w:rPr>
+        <w:t>Tema Análisis de Riesgos.</w:t>
+      </w:r>
     </w:p>
     <w:p>
       <w:pPr>
@@ -713,99 +785,183 @@
         <w:rPr>
           <w:rFonts w:ascii="Avenir Book" w:hAnsi="Avenir Book" w:cs="Arial"/>
           <w:color w:val="000000"/>
-          <w:sz w:val="19"/>
-          <w:szCs w:val="19"/>
-        </w:rPr>
-      </w:pPr>
-      <w:r>
-        <w:rPr>
-          <w:rFonts w:ascii="Avenir Book" w:hAnsi="Avenir Book" w:cs="Arial"/>
-          <w:color w:val="000000"/>
-          <w:sz w:val="19"/>
-          <w:szCs w:val="19"/>
-        </w:rPr>
-        <w:t>E</w:t>
-      </w:r>
-      <w:r>
-        <w:rPr>
-          <w:rFonts w:ascii="Avenir Book" w:hAnsi="Avenir Book" w:cs="Arial"/>
-          <w:color w:val="000000"/>
-          <w:sz w:val="19"/>
-          <w:szCs w:val="19"/>
-        </w:rPr>
-        <w:t>ste concentrado</w:t>
-      </w:r>
-      <w:r>
-        <w:rPr>
-          <w:rFonts w:ascii="Avenir Book" w:hAnsi="Avenir Book" w:cs="Arial"/>
-          <w:color w:val="000000"/>
-          <w:sz w:val="19"/>
-          <w:szCs w:val="19"/>
-        </w:rPr>
-        <w:t>,</w:t>
-      </w:r>
-      <w:r>
-        <w:rPr>
-          <w:rFonts w:ascii="Avenir Book" w:hAnsi="Avenir Book" w:cs="Arial"/>
-          <w:color w:val="000000"/>
-          <w:sz w:val="19"/>
-          <w:szCs w:val="19"/>
-        </w:rPr>
-        <w:t xml:space="preserve"> permite observar que </w:t>
-      </w:r>
-      <w:r>
-        <w:rPr>
-          <w:rFonts w:ascii="Avenir Book" w:hAnsi="Avenir Book" w:cs="Arial"/>
-          <w:color w:val="000000"/>
-          <w:sz w:val="19"/>
-          <w:szCs w:val="19"/>
-        </w:rPr>
-        <w:t xml:space="preserve"> los resultados </w:t>
-      </w:r>
-      <w:r>
-        <w:rPr>
-          <w:rFonts w:ascii="Avenir Book" w:hAnsi="Avenir Book" w:cs="Arial"/>
-          <w:color w:val="000000"/>
-          <w:sz w:val="19"/>
-          <w:szCs w:val="19"/>
-        </w:rPr>
-        <w:t xml:space="preserve"> presentan una mejora con respecto de </w:t>
-      </w:r>
-      <w:r>
-        <w:rPr>
-          <w:rFonts w:ascii="Avenir Book" w:hAnsi="Avenir Book" w:cs="Arial"/>
-          <w:color w:val="000000"/>
-          <w:sz w:val="19"/>
-          <w:szCs w:val="19"/>
-        </w:rPr>
-        <w:t xml:space="preserve">los resultados del mes anterior, se puede ver reflejado en el apartado de </w:t>
-      </w:r>
-      <w:r>
-        <w:rPr>
-          <w:rFonts w:ascii="Avenir Book" w:hAnsi="Avenir Book" w:cs="Arial"/>
-          <w:color w:val="000000"/>
-          <w:sz w:val="19"/>
-          <w:szCs w:val="19"/>
-        </w:rPr>
-        <w:t>Í</w:t>
-      </w:r>
-      <w:r>
-        <w:rPr>
-          <w:rFonts w:ascii="Avenir Book" w:hAnsi="Avenir Book" w:cs="Arial"/>
-          <w:color w:val="000000"/>
-          <w:sz w:val="19"/>
-          <w:szCs w:val="19"/>
-        </w:rPr>
-        <w:t>ndice de Satisfacción.</w:t>
-      </w:r>
-    </w:p>
-    <w:p>
-      <w:pPr>
-        <w:autoSpaceDE w:val="0"/>
-        <w:autoSpaceDN w:val="0"/>
-        <w:adjustRightInd w:val="0"/>
-        <w:spacing w:after="0" w:line="240" w:lineRule="auto"/>
-        <w:ind w:left="720"/>
+          <w:sz w:val="21"/>
+          <w:szCs w:val="21"/>
+        </w:rPr>
+      </w:pPr>
+      <w:r>
+        <w:rPr>
+          <w:rFonts w:ascii="Avenir Book" w:hAnsi="Avenir Book" w:cs="Arial"/>
+          <w:color w:val="000000"/>
+          <w:sz w:val="21"/>
+          <w:szCs w:val="21"/>
+        </w:rPr>
+        <w:t>Se integra un nuevo riesgo sobre un problema de acceso al</w:t>
+      </w:r>
+      <w:r>
+        <w:rPr>
+          <w:rFonts w:ascii="Avenir Book" w:hAnsi="Avenir Book" w:cs="Arial"/>
+          <w:color w:val="000000"/>
+          <w:sz w:val="21"/>
+          <w:szCs w:val="21"/>
+        </w:rPr>
+        <w:t xml:space="preserve">  mecanismo de respaldo</w:t>
+      </w:r>
+      <w:r>
+        <w:rPr>
+          <w:rFonts w:ascii="Avenir Book" w:hAnsi="Avenir Book" w:cs="Arial"/>
+          <w:color w:val="000000"/>
+          <w:sz w:val="21"/>
+          <w:szCs w:val="21"/>
+        </w:rPr>
+        <w:t xml:space="preserve"> </w:t>
+      </w:r>
+      <w:r>
+        <w:rPr>
+          <w:rFonts w:ascii="Avenir Book" w:hAnsi="Avenir Book" w:cs="Arial"/>
+          <w:color w:val="000000"/>
+          <w:sz w:val="21"/>
+          <w:szCs w:val="21"/>
+        </w:rPr>
+        <w:t>sobre el</w:t>
+      </w:r>
+      <w:r>
+        <w:rPr>
+          <w:rFonts w:ascii="Avenir Book" w:hAnsi="Avenir Book" w:cs="Arial"/>
+          <w:color w:val="000000"/>
+          <w:sz w:val="21"/>
+          <w:szCs w:val="21"/>
+        </w:rPr>
+        <w:t xml:space="preserve"> plan</w:t>
+      </w:r>
+      <w:r>
+        <w:rPr>
+          <w:rFonts w:ascii="Avenir Book" w:hAnsi="Avenir Book" w:cs="Arial"/>
+          <w:color w:val="000000"/>
+          <w:sz w:val="21"/>
+          <w:szCs w:val="21"/>
+        </w:rPr>
+        <w:t xml:space="preserve"> de  riesgos ya que dicho riesgo se presentó durante una semana aproximadamente</w:t>
+      </w:r>
+      <w:r>
+        <w:rPr>
+          <w:rFonts w:ascii="Avenir Book" w:hAnsi="Avenir Book" w:cs="Arial"/>
+          <w:color w:val="000000"/>
+          <w:sz w:val="21"/>
+          <w:szCs w:val="21"/>
+        </w:rPr>
+        <w:t>.</w:t>
+      </w:r>
+    </w:p>
+    <w:p>
+      <w:pPr>
+        <w:pStyle w:val="Prrafodelista"/>
+        <w:numPr>
+          <w:ilvl w:val="1"/>
+          <w:numId w:val="4"/>
+        </w:numPr>
+        <w:autoSpaceDE w:val="0"/>
+        <w:autoSpaceDN w:val="0"/>
+        <w:adjustRightInd w:val="0"/>
+        <w:spacing w:after="0" w:line="240" w:lineRule="auto"/>
+        <w:rPr>
+          <w:rFonts w:ascii="Avenir Book" w:hAnsi="Avenir Book" w:cs="Arial"/>
+          <w:color w:val="000000"/>
+          <w:sz w:val="21"/>
+          <w:szCs w:val="21"/>
+        </w:rPr>
+      </w:pPr>
+      <w:r>
+        <w:rPr>
+          <w:rFonts w:ascii="Avenir Book" w:hAnsi="Avenir Book" w:cs="Arial"/>
+          <w:color w:val="000000"/>
+          <w:sz w:val="21"/>
+          <w:szCs w:val="21"/>
+        </w:rPr>
+        <w:t>Se habla sobre un problema ocasionado en el repositorio de archivos el cual por el mismo motivo se necesitó reiniciar nuevamente.</w:t>
+      </w:r>
+    </w:p>
+    <w:p>
+      <w:pPr>
+        <w:pStyle w:val="Prrafodelista"/>
+        <w:numPr>
+          <w:ilvl w:val="1"/>
+          <w:numId w:val="4"/>
+        </w:numPr>
+        <w:autoSpaceDE w:val="0"/>
+        <w:autoSpaceDN w:val="0"/>
+        <w:adjustRightInd w:val="0"/>
+        <w:spacing w:after="0" w:line="240" w:lineRule="auto"/>
+        <w:rPr>
+          <w:rFonts w:ascii="Avenir Book" w:hAnsi="Avenir Book" w:cs="Arial"/>
+          <w:color w:val="000000"/>
+          <w:sz w:val="21"/>
+          <w:szCs w:val="21"/>
+        </w:rPr>
+      </w:pPr>
+      <w:r>
+        <w:rPr>
+          <w:rFonts w:ascii="Avenir Book" w:hAnsi="Avenir Book" w:cs="Arial"/>
+          <w:color w:val="000000"/>
+          <w:sz w:val="21"/>
+          <w:szCs w:val="21"/>
+        </w:rPr>
+        <w:t>Se mencionó que después de la pérdida del servidor el servicio se reemplazó en la nube ya que se tuvo el acceso denegado por el problema de la falla en el equipo , dicho servicio se reemplazó gracias a los respaldos semanales y a un archivo de Excel de registro temporal.</w:t>
+      </w:r>
+    </w:p>
+    <w:p>
+      <w:pPr>
+        <w:pStyle w:val="Prrafodelista"/>
+        <w:numPr>
+          <w:ilvl w:val="1"/>
+          <w:numId w:val="4"/>
+        </w:numPr>
+        <w:autoSpaceDE w:val="0"/>
+        <w:autoSpaceDN w:val="0"/>
+        <w:adjustRightInd w:val="0"/>
+        <w:spacing w:after="0" w:line="240" w:lineRule="auto"/>
+        <w:rPr>
+          <w:rFonts w:ascii="Avenir Book" w:hAnsi="Avenir Book" w:cs="Arial"/>
+          <w:color w:val="000000"/>
+          <w:sz w:val="21"/>
+          <w:szCs w:val="21"/>
+        </w:rPr>
+      </w:pPr>
+      <w:r>
+        <w:rPr>
+          <w:rFonts w:ascii="Avenir Book" w:hAnsi="Avenir Book" w:cs="Arial"/>
+          <w:color w:val="000000"/>
+          <w:sz w:val="21"/>
+          <w:szCs w:val="21"/>
+        </w:rPr>
+        <w:t>Se habla</w:t>
+      </w:r>
+      <w:r>
+        <w:rPr>
+          <w:rFonts w:ascii="Avenir Book" w:hAnsi="Avenir Book" w:cs="Arial"/>
+          <w:color w:val="000000"/>
+          <w:sz w:val="21"/>
+          <w:szCs w:val="21"/>
+        </w:rPr>
+        <w:t xml:space="preserve"> sobre el problema de falta en pe</w:t>
+      </w:r>
+      <w:r>
+        <w:rPr>
+          <w:rFonts w:ascii="Avenir Book" w:hAnsi="Avenir Book" w:cs="Arial"/>
+          <w:color w:val="000000"/>
+          <w:sz w:val="21"/>
+          <w:szCs w:val="21"/>
+        </w:rPr>
+        <w:t>rsonal ya que un compañero de trabajo se retira del proyecto de forma temporal.</w:t>
+      </w:r>
+    </w:p>
+    <w:p>
+      <w:pPr>
+        <w:autoSpaceDE w:val="0"/>
+        <w:autoSpaceDN w:val="0"/>
+        <w:adjustRightInd w:val="0"/>
+        <w:spacing w:after="0" w:line="240" w:lineRule="auto"/>
+        <w:ind w:left="708"/>
         <w:rPr>
           <w:rFonts w:ascii="Avenir Book" w:hAnsi="Avenir Book" w:cs="Arial"/>
           <w:color w:val="000000"/>
@@ -839,7 +995,7 @@
           <w:sz w:val="21"/>
           <w:szCs w:val="21"/>
         </w:rPr>
-        <w:t>Tema Análisis de Riesgos.</w:t>
+        <w:t>Tema tratamiento de inconformidades</w:t>
       </w:r>
     </w:p>
     <w:p>
@@ -867,233 +1023,6 @@
           <w:sz w:val="21"/>
           <w:szCs w:val="21"/>
         </w:rPr>
-        <w:t>Se integra un nuevo riesgo sobre un problema de acceso al</w:t>
-      </w:r>
-      <w:r>
-        <w:rPr>
-          <w:rFonts w:ascii="Avenir Book" w:hAnsi="Avenir Book" w:cs="Arial"/>
-          <w:color w:val="000000"/>
-          <w:sz w:val="21"/>
-          <w:szCs w:val="21"/>
-        </w:rPr>
-        <w:t xml:space="preserve">  mecanismo de respaldo</w:t>
-      </w:r>
-      <w:r>
-        <w:rPr>
-          <w:rFonts w:ascii="Avenir Book" w:hAnsi="Avenir Book" w:cs="Arial"/>
-          <w:color w:val="000000"/>
-          <w:sz w:val="21"/>
-          <w:szCs w:val="21"/>
-        </w:rPr>
-        <w:t xml:space="preserve"> </w:t>
-      </w:r>
-      <w:r>
-        <w:rPr>
-          <w:rFonts w:ascii="Avenir Book" w:hAnsi="Avenir Book" w:cs="Arial"/>
-          <w:color w:val="000000"/>
-          <w:sz w:val="21"/>
-          <w:szCs w:val="21"/>
-        </w:rPr>
-        <w:t>sobre el</w:t>
-      </w:r>
-      <w:r>
-        <w:rPr>
-          <w:rFonts w:ascii="Avenir Book" w:hAnsi="Avenir Book" w:cs="Arial"/>
-          <w:color w:val="000000"/>
-          <w:sz w:val="21"/>
-          <w:szCs w:val="21"/>
-        </w:rPr>
-        <w:t xml:space="preserve"> plan</w:t>
-      </w:r>
-      <w:r>
-        <w:rPr>
-          <w:rFonts w:ascii="Avenir Book" w:hAnsi="Avenir Book" w:cs="Arial"/>
-          <w:color w:val="000000"/>
-          <w:sz w:val="21"/>
-          <w:szCs w:val="21"/>
-        </w:rPr>
-        <w:t xml:space="preserve"> de  riesgos ya que dicho riesgo se presentó durante una semana aproximadamente</w:t>
-      </w:r>
-      <w:r>
-        <w:rPr>
-          <w:rFonts w:ascii="Avenir Book" w:hAnsi="Avenir Book" w:cs="Arial"/>
-          <w:color w:val="000000"/>
-          <w:sz w:val="21"/>
-          <w:szCs w:val="21"/>
-        </w:rPr>
-        <w:t>.</w:t>
-      </w:r>
-    </w:p>
-    <w:p>
-      <w:pPr>
-        <w:pStyle w:val="Prrafodelista"/>
-        <w:numPr>
-          <w:ilvl w:val="1"/>
-          <w:numId w:val="4"/>
-        </w:numPr>
-        <w:autoSpaceDE w:val="0"/>
-        <w:autoSpaceDN w:val="0"/>
-        <w:adjustRightInd w:val="0"/>
-        <w:spacing w:after="0" w:line="240" w:lineRule="auto"/>
-        <w:rPr>
-          <w:rFonts w:ascii="Avenir Book" w:hAnsi="Avenir Book" w:cs="Arial"/>
-          <w:color w:val="000000"/>
-          <w:sz w:val="21"/>
-          <w:szCs w:val="21"/>
-        </w:rPr>
-      </w:pPr>
-      <w:r>
-        <w:rPr>
-          <w:rFonts w:ascii="Avenir Book" w:hAnsi="Avenir Book" w:cs="Arial"/>
-          <w:color w:val="000000"/>
-          <w:sz w:val="21"/>
-          <w:szCs w:val="21"/>
-        </w:rPr>
-        <w:t>Se habla sobre un problema ocasionado en el repositorio de archivos el cual por el mismo motivo se necesitó reiniciar nuevamente.</w:t>
-      </w:r>
-    </w:p>
-    <w:p>
-      <w:pPr>
-        <w:pStyle w:val="Prrafodelista"/>
-        <w:numPr>
-          <w:ilvl w:val="1"/>
-          <w:numId w:val="4"/>
-        </w:numPr>
-        <w:autoSpaceDE w:val="0"/>
-        <w:autoSpaceDN w:val="0"/>
-        <w:adjustRightInd w:val="0"/>
-        <w:spacing w:after="0" w:line="240" w:lineRule="auto"/>
-        <w:rPr>
-          <w:rFonts w:ascii="Avenir Book" w:hAnsi="Avenir Book" w:cs="Arial"/>
-          <w:color w:val="000000"/>
-          <w:sz w:val="21"/>
-          <w:szCs w:val="21"/>
-        </w:rPr>
-      </w:pPr>
-      <w:r>
-        <w:rPr>
-          <w:rFonts w:ascii="Avenir Book" w:hAnsi="Avenir Book" w:cs="Arial"/>
-          <w:color w:val="000000"/>
-          <w:sz w:val="21"/>
-          <w:szCs w:val="21"/>
-        </w:rPr>
-        <w:t>Se mencionó que después de la pérdida del servidor el servicio se reemplazó en la nube ya que se tuvo el acceso denegado por el problema de la falla en el equipo , dicho servicio se reemplazó gracias a los respaldos semanales y a un archivo de Excel de registro temporal.</w:t>
-      </w:r>
-    </w:p>
-    <w:p>
-      <w:pPr>
-        <w:pStyle w:val="Prrafodelista"/>
-        <w:numPr>
-          <w:ilvl w:val="1"/>
-          <w:numId w:val="4"/>
-        </w:numPr>
-        <w:autoSpaceDE w:val="0"/>
-        <w:autoSpaceDN w:val="0"/>
-        <w:adjustRightInd w:val="0"/>
-        <w:spacing w:after="0" w:line="240" w:lineRule="auto"/>
-        <w:rPr>
-          <w:rFonts w:ascii="Avenir Book" w:hAnsi="Avenir Book" w:cs="Arial"/>
-          <w:color w:val="000000"/>
-          <w:sz w:val="21"/>
-          <w:szCs w:val="21"/>
-        </w:rPr>
-      </w:pPr>
-      <w:r>
-        <w:rPr>
-          <w:rFonts w:ascii="Avenir Book" w:hAnsi="Avenir Book" w:cs="Arial"/>
-          <w:color w:val="000000"/>
-          <w:sz w:val="21"/>
-          <w:szCs w:val="21"/>
-        </w:rPr>
-        <w:t>Se habla</w:t>
-      </w:r>
-      <w:r>
-        <w:rPr>
-          <w:rFonts w:ascii="Avenir Book" w:hAnsi="Avenir Book" w:cs="Arial"/>
-          <w:color w:val="000000"/>
-          <w:sz w:val="21"/>
-          <w:szCs w:val="21"/>
-        </w:rPr>
-        <w:t xml:space="preserve"> sobre el problema de falta en pe</w:t>
-      </w:r>
-      <w:r>
-        <w:rPr>
-          <w:rFonts w:ascii="Avenir Book" w:hAnsi="Avenir Book" w:cs="Arial"/>
-          <w:color w:val="000000"/>
-          <w:sz w:val="21"/>
-          <w:szCs w:val="21"/>
-        </w:rPr>
-        <w:t>rsonal ya que un compañero de trabajo se retira del proyecto de forma temporal.</w:t>
-      </w:r>
-    </w:p>
-    <w:p>
-      <w:pPr>
-        <w:autoSpaceDE w:val="0"/>
-        <w:autoSpaceDN w:val="0"/>
-        <w:adjustRightInd w:val="0"/>
-        <w:spacing w:after="0" w:line="240" w:lineRule="auto"/>
-        <w:ind w:left="708"/>
-        <w:rPr>
-          <w:rFonts w:ascii="Avenir Book" w:hAnsi="Avenir Book" w:cs="Arial"/>
-          <w:color w:val="000000"/>
-          <w:sz w:val="21"/>
-          <w:szCs w:val="21"/>
-        </w:rPr>
-      </w:pPr>
-    </w:p>
-    <w:p>
-      <w:pPr>
-        <w:pStyle w:val="Prrafodelista"/>
-        <w:numPr>
-          <w:ilvl w:val="0"/>
-          <w:numId w:val="4"/>
-        </w:numPr>
-        <w:autoSpaceDE w:val="0"/>
-        <w:autoSpaceDN w:val="0"/>
-        <w:adjustRightInd w:val="0"/>
-        <w:spacing w:after="0" w:line="240" w:lineRule="auto"/>
-        <w:rPr>
-          <w:rFonts w:ascii="Avenir Book" w:hAnsi="Avenir Book" w:cs="Arial"/>
-          <w:color w:val="000000"/>
-          <w:sz w:val="21"/>
-          <w:szCs w:val="21"/>
-        </w:rPr>
-      </w:pPr>
-      <w:r>
-        <w:rPr>
-          <w:rFonts w:ascii="Avenir Book" w:hAnsi="Avenir Book" w:cs="Arial"/>
-          <w:color w:val="000000"/>
-          <w:sz w:val="21"/>
-          <w:szCs w:val="21"/>
-        </w:rPr>
-        <w:t>Tema tratamiento de inconformidades</w:t>
-      </w:r>
-    </w:p>
-    <w:p>
-      <w:pPr>
-        <w:pStyle w:val="Prrafodelista"/>
-        <w:numPr>
-          <w:ilvl w:val="1"/>
-          <w:numId w:val="4"/>
-        </w:numPr>
-        <w:autoSpaceDE w:val="0"/>
-        <w:autoSpaceDN w:val="0"/>
-        <w:adjustRightInd w:val="0"/>
-        <w:spacing w:after="0" w:line="240" w:lineRule="auto"/>
-        <w:rPr>
-          <w:rFonts w:ascii="Avenir Book" w:hAnsi="Avenir Book" w:cs="Arial"/>
-          <w:color w:val="000000"/>
-          <w:sz w:val="21"/>
-          <w:szCs w:val="21"/>
-        </w:rPr>
-      </w:pPr>
-      <w:r>
-        <w:rPr>
-          <w:rFonts w:ascii="Avenir Book" w:hAnsi="Avenir Book" w:cs="Arial"/>
-          <w:color w:val="000000"/>
-          <w:sz w:val="21"/>
-          <w:szCs w:val="21"/>
-        </w:rPr>
         <w:t>S</w:t>
       </w:r>
       <w:r>
@@ -1103,18 +1032,7 @@
           <w:sz w:val="21"/>
           <w:szCs w:val="21"/>
         </w:rPr>
-        <w:t>e comenta que la inconformidad relacionada con el problema d</w:t>
-      </w:r>
-      <w:bookmarkStart w:id="0" w:name="_GoBack"/>
-      <w:bookmarkEnd w:id="0"/>
-      <w:r>
-        <w:rPr>
-          <w:rFonts w:ascii="Avenir Book" w:hAnsi="Avenir Book" w:cs="Arial"/>
-          <w:color w:val="000000"/>
-          <w:sz w:val="21"/>
-          <w:szCs w:val="21"/>
-        </w:rPr>
-        <w:t>e no poder evaluar si se realizaron los respaldos y limpiezas no tiene nada que ver con si esta en fin de mes o no para revisarlo ya que se cuenta con un cronograma con máximo dos días de retraso en el repositorio donde muestran si se tiene o no el servicio ejecutado</w:t>
+        <w:t>e comenta que la inconformidad relacionada con el problema de no poder evaluar si se realizaron los respaldos y limpiezas no tiene nada que ver con si esta en fin de mes o no para revisarlo ya que se cuenta con un cronograma con máximo dos días de retraso en el repositorio donde muestran si se tiene o no el servicio ejecutado</w:t>
       </w:r>
       <w:r>
         <w:rPr>

</xml_diff>